<commit_message>
Work done in 18/11
</commit_message>
<xml_diff>
--- a/DESP/Ejercicio NGinx.docx
+++ b/DESP/Ejercicio NGinx.docx
@@ -15,6 +15,10 @@
     </w:p>
     <w:p>
       <w:r>
+        <w:rPr>
+          <w:noProof/>
+          <w:lang w:val="eu-ES" w:eastAsia="eu-ES"/>
+        </w:rPr>
         <w:drawing>
           <wp:inline distT="0" distB="0" distL="0" distR="0" wp14:anchorId="635F59C1" wp14:editId="4398A340">
             <wp:extent cx="5760720" cy="1101725"/>
@@ -60,6 +64,10 @@
     </w:p>
     <w:p>
       <w:r>
+        <w:rPr>
+          <w:noProof/>
+          <w:lang w:val="eu-ES" w:eastAsia="eu-ES"/>
+        </w:rPr>
         <w:drawing>
           <wp:inline distT="0" distB="0" distL="0" distR="0" wp14:anchorId="1FAE8AB0" wp14:editId="28620D17">
             <wp:extent cx="5760720" cy="471170"/>
@@ -105,6 +113,10 @@
     </w:p>
     <w:p>
       <w:r>
+        <w:rPr>
+          <w:noProof/>
+          <w:lang w:val="eu-ES" w:eastAsia="eu-ES"/>
+        </w:rPr>
         <w:drawing>
           <wp:inline distT="0" distB="0" distL="0" distR="0" wp14:anchorId="186123DD" wp14:editId="3AF715C6">
             <wp:extent cx="5760720" cy="3087370"/>
@@ -157,6 +169,10 @@
     </w:p>
     <w:p>
       <w:r>
+        <w:rPr>
+          <w:noProof/>
+          <w:lang w:val="eu-ES" w:eastAsia="eu-ES"/>
+        </w:rPr>
         <w:drawing>
           <wp:inline distT="0" distB="0" distL="0" distR="0" wp14:anchorId="35E88506" wp14:editId="7F3214F8">
             <wp:extent cx="5760720" cy="694690"/>
@@ -196,6 +212,10 @@
     </w:p>
     <w:p>
       <w:r>
+        <w:rPr>
+          <w:noProof/>
+          <w:lang w:val="eu-ES" w:eastAsia="eu-ES"/>
+        </w:rPr>
         <w:drawing>
           <wp:inline distT="0" distB="0" distL="0" distR="0" wp14:anchorId="2A027108" wp14:editId="57263D8D">
             <wp:extent cx="5760720" cy="553720"/>
@@ -242,6 +262,10 @@
     <w:p/>
     <w:p>
       <w:r>
+        <w:rPr>
+          <w:noProof/>
+          <w:lang w:val="eu-ES" w:eastAsia="eu-ES"/>
+        </w:rPr>
         <w:drawing>
           <wp:inline distT="0" distB="0" distL="0" distR="0" wp14:anchorId="22EC0CA2" wp14:editId="4EC0DFB7">
             <wp:extent cx="5760720" cy="135255"/>
@@ -281,6 +305,10 @@
     </w:p>
     <w:p>
       <w:r>
+        <w:rPr>
+          <w:noProof/>
+          <w:lang w:val="eu-ES" w:eastAsia="eu-ES"/>
+        </w:rPr>
         <w:drawing>
           <wp:inline distT="0" distB="0" distL="0" distR="0" wp14:anchorId="5702F086" wp14:editId="01F8299A">
             <wp:extent cx="5760720" cy="146050"/>
@@ -326,6 +354,10 @@
     </w:p>
     <w:p>
       <w:r>
+        <w:rPr>
+          <w:noProof/>
+          <w:lang w:val="eu-ES" w:eastAsia="eu-ES"/>
+        </w:rPr>
         <w:drawing>
           <wp:inline distT="0" distB="0" distL="0" distR="0" wp14:anchorId="776B2376" wp14:editId="2316C0E6">
             <wp:extent cx="5760720" cy="146050"/>
@@ -506,6 +538,10 @@
     </w:p>
     <w:p>
       <w:r>
+        <w:rPr>
+          <w:noProof/>
+          <w:lang w:val="eu-ES" w:eastAsia="eu-ES"/>
+        </w:rPr>
         <w:drawing>
           <wp:inline distT="0" distB="0" distL="0" distR="0" wp14:anchorId="1B701BDE" wp14:editId="2865D09D">
             <wp:extent cx="5760720" cy="387985"/>
@@ -555,6 +591,10 @@
     </w:p>
     <w:p>
       <w:r>
+        <w:rPr>
+          <w:noProof/>
+          <w:lang w:val="eu-ES" w:eastAsia="eu-ES"/>
+        </w:rPr>
         <w:drawing>
           <wp:inline distT="0" distB="0" distL="0" distR="0" wp14:anchorId="49602C9C" wp14:editId="473C4F0D">
             <wp:extent cx="5760720" cy="467995"/>
@@ -599,6 +639,10 @@
     </w:p>
     <w:p>
       <w:r>
+        <w:rPr>
+          <w:noProof/>
+          <w:lang w:val="eu-ES" w:eastAsia="eu-ES"/>
+        </w:rPr>
         <w:lastRenderedPageBreak/>
         <w:drawing>
           <wp:inline distT="0" distB="0" distL="0" distR="0" wp14:anchorId="6CE15618" wp14:editId="25120906">
@@ -645,6 +689,10 @@
     </w:p>
     <w:p>
       <w:r>
+        <w:rPr>
+          <w:noProof/>
+          <w:lang w:val="eu-ES" w:eastAsia="eu-ES"/>
+        </w:rPr>
         <w:drawing>
           <wp:inline distT="0" distB="0" distL="0" distR="0" wp14:anchorId="14F7F2EA" wp14:editId="384E9EBB">
             <wp:extent cx="5760720" cy="341630"/>
@@ -841,6 +889,10 @@
     </w:p>
     <w:p>
       <w:r>
+        <w:rPr>
+          <w:noProof/>
+          <w:lang w:val="eu-ES" w:eastAsia="eu-ES"/>
+        </w:rPr>
         <w:drawing>
           <wp:inline distT="0" distB="0" distL="0" distR="0" wp14:anchorId="4AAEA3AA" wp14:editId="1BC37484">
             <wp:extent cx="5760720" cy="152400"/>
@@ -880,6 +932,10 @@
     </w:p>
     <w:p>
       <w:r>
+        <w:rPr>
+          <w:noProof/>
+          <w:lang w:val="eu-ES" w:eastAsia="eu-ES"/>
+        </w:rPr>
         <w:drawing>
           <wp:inline distT="0" distB="0" distL="0" distR="0" wp14:anchorId="4CF30DD2" wp14:editId="1CFC6035">
             <wp:extent cx="3391373" cy="228632"/>
@@ -920,6 +976,10 @@
     <w:p/>
     <w:p>
       <w:r>
+        <w:rPr>
+          <w:noProof/>
+          <w:lang w:val="eu-ES" w:eastAsia="eu-ES"/>
+        </w:rPr>
         <w:drawing>
           <wp:inline distT="0" distB="0" distL="0" distR="0" wp14:anchorId="640575C7" wp14:editId="76F9AA55">
             <wp:extent cx="5630061" cy="562053"/>
@@ -964,6 +1024,10 @@
     </w:p>
     <w:p>
       <w:r>
+        <w:rPr>
+          <w:noProof/>
+          <w:lang w:val="eu-ES" w:eastAsia="eu-ES"/>
+        </w:rPr>
         <w:drawing>
           <wp:inline distT="0" distB="0" distL="0" distR="0" wp14:anchorId="0F2758BA" wp14:editId="42ED8773">
             <wp:extent cx="5760720" cy="233045"/>
@@ -1004,6 +1068,10 @@
     <w:p/>
     <w:p>
       <w:r>
+        <w:rPr>
+          <w:noProof/>
+          <w:lang w:val="eu-ES" w:eastAsia="eu-ES"/>
+        </w:rPr>
         <w:lastRenderedPageBreak/>
         <w:drawing>
           <wp:inline distT="0" distB="0" distL="0" distR="0" wp14:anchorId="3DF64343" wp14:editId="49C15848">
@@ -1045,6 +1113,10 @@
     <w:p/>
     <w:p>
       <w:r>
+        <w:rPr>
+          <w:noProof/>
+          <w:lang w:val="eu-ES" w:eastAsia="eu-ES"/>
+        </w:rPr>
         <w:drawing>
           <wp:inline distT="0" distB="0" distL="0" distR="0" wp14:anchorId="39831EED" wp14:editId="081CE304">
             <wp:extent cx="5760720" cy="280035"/>
@@ -1089,6 +1161,10 @@
     </w:p>
     <w:p>
       <w:r>
+        <w:rPr>
+          <w:noProof/>
+          <w:lang w:val="eu-ES" w:eastAsia="eu-ES"/>
+        </w:rPr>
         <w:lastRenderedPageBreak/>
         <w:drawing>
           <wp:inline distT="0" distB="0" distL="0" distR="0" wp14:anchorId="397B8FE1" wp14:editId="49D7E59E">
@@ -1137,6 +1213,10 @@
     </w:p>
     <w:p>
       <w:r>
+        <w:rPr>
+          <w:noProof/>
+          <w:lang w:val="eu-ES" w:eastAsia="eu-ES"/>
+        </w:rPr>
         <w:drawing>
           <wp:inline distT="0" distB="0" distL="0" distR="0" wp14:anchorId="220D25E6" wp14:editId="0BAF3862">
             <wp:extent cx="5760720" cy="826770"/>
@@ -1181,6 +1261,10 @@
     </w:p>
     <w:p>
       <w:r>
+        <w:rPr>
+          <w:noProof/>
+          <w:lang w:val="eu-ES" w:eastAsia="eu-ES"/>
+        </w:rPr>
         <w:drawing>
           <wp:inline distT="0" distB="0" distL="0" distR="0" wp14:anchorId="7128AAC0" wp14:editId="6B9847AE">
             <wp:extent cx="5760720" cy="875030"/>
@@ -1222,36 +1306,26 @@
     <w:p>
       <w:r>
         <w:lastRenderedPageBreak/>
-        <w:t xml:space="preserve">Instalamos </w:t>
-      </w:r>
-      <w:proofErr w:type="spellStart"/>
-      <w:r>
-        <w:t>php</w:t>
-      </w:r>
-      <w:proofErr w:type="spellEnd"/>
-      <w:r>
-        <w:t xml:space="preserve"> con sudo apt-get install </w:t>
-      </w:r>
-      <w:proofErr w:type="spellStart"/>
-      <w:r>
-        <w:t>php-fpm</w:t>
-      </w:r>
-      <w:proofErr w:type="spellEnd"/>
+        <w:t>Instalación de PHP</w:t>
+      </w:r>
+    </w:p>
+    <w:p>
+      <w:r>
+        <w:t>Instalamos php con sudo apt-get install php-fpm</w:t>
+      </w:r>
     </w:p>
     <w:p>
       <w:r>
         <w:t xml:space="preserve">Editamos el </w:t>
       </w:r>
       <w:r>
-        <w:t xml:space="preserve">Urko.aula104.com y </w:t>
-      </w:r>
-      <w:proofErr w:type="spellStart"/>
-      <w:r>
-        <w:t>descomentamos</w:t>
-      </w:r>
-      <w:proofErr w:type="spellEnd"/>
-      <w:r>
-        <w:t xml:space="preserve"> (quitamos la almohadilla) que había</w:t>
+        <w:t>etc/nginx/sites-available/u</w:t>
+      </w:r>
+      <w:r>
+        <w:t>rko.aula104.com y descomentamos (quitamos la almohadilla) que había</w:t>
+      </w:r>
+      <w:r>
+        <w:t>.</w:t>
       </w:r>
     </w:p>
     <w:p>
@@ -1311,10 +1385,1736 @@
       </w:r>
     </w:p>
     <w:p>
+      <w:r>
+        <w:t>Descomentamos también las siguientes líneas</w:t>
+      </w:r>
+    </w:p>
+    <w:p>
+      <w:r>
+        <w:drawing>
+          <wp:inline distT="0" distB="0" distL="0" distR="0" wp14:anchorId="13505742" wp14:editId="19FCBDEA">
+            <wp:extent cx="5760720" cy="944245"/>
+            <wp:effectExtent l="0" t="0" r="0" b="8255"/>
+            <wp:docPr id="12" name="Imagen 12"/>
+            <wp:cNvGraphicFramePr>
+              <a:graphicFrameLocks xmlns:a="http://schemas.openxmlformats.org/drawingml/2006/main" noChangeAspect="1"/>
+            </wp:cNvGraphicFramePr>
+            <a:graphic xmlns:a="http://schemas.openxmlformats.org/drawingml/2006/main">
+              <a:graphicData uri="http://schemas.openxmlformats.org/drawingml/2006/picture">
+                <pic:pic xmlns:pic="http://schemas.openxmlformats.org/drawingml/2006/picture">
+                  <pic:nvPicPr>
+                    <pic:cNvPr id="1" name=""/>
+                    <pic:cNvPicPr/>
+                  </pic:nvPicPr>
+                  <pic:blipFill>
+                    <a:blip r:embed="rId30"/>
+                    <a:stretch>
+                      <a:fillRect/>
+                    </a:stretch>
+                  </pic:blipFill>
+                  <pic:spPr>
+                    <a:xfrm>
+                      <a:off x="0" y="0"/>
+                      <a:ext cx="5760720" cy="944245"/>
+                    </a:xfrm>
+                    <a:prstGeom prst="rect">
+                      <a:avLst/>
+                    </a:prstGeom>
+                  </pic:spPr>
+                </pic:pic>
+              </a:graphicData>
+            </a:graphic>
+          </wp:inline>
+        </w:drawing>
+      </w:r>
+    </w:p>
+    <w:p>
+      <w:r>
+        <w:t>Comprobamos que la configuración es correcta</w:t>
+      </w:r>
+    </w:p>
+    <w:p>
+      <w:r>
+        <w:drawing>
+          <wp:inline distT="0" distB="0" distL="0" distR="0" wp14:anchorId="7F9FA6C3" wp14:editId="6382777F">
+            <wp:extent cx="5760720" cy="405765"/>
+            <wp:effectExtent l="0" t="0" r="0" b="0"/>
+            <wp:docPr id="28" name="Imagen 28"/>
+            <wp:cNvGraphicFramePr>
+              <a:graphicFrameLocks xmlns:a="http://schemas.openxmlformats.org/drawingml/2006/main" noChangeAspect="1"/>
+            </wp:cNvGraphicFramePr>
+            <a:graphic xmlns:a="http://schemas.openxmlformats.org/drawingml/2006/main">
+              <a:graphicData uri="http://schemas.openxmlformats.org/drawingml/2006/picture">
+                <pic:pic xmlns:pic="http://schemas.openxmlformats.org/drawingml/2006/picture">
+                  <pic:nvPicPr>
+                    <pic:cNvPr id="1" name=""/>
+                    <pic:cNvPicPr/>
+                  </pic:nvPicPr>
+                  <pic:blipFill>
+                    <a:blip r:embed="rId31"/>
+                    <a:stretch>
+                      <a:fillRect/>
+                    </a:stretch>
+                  </pic:blipFill>
+                  <pic:spPr>
+                    <a:xfrm>
+                      <a:off x="0" y="0"/>
+                      <a:ext cx="5760720" cy="405765"/>
+                    </a:xfrm>
+                    <a:prstGeom prst="rect">
+                      <a:avLst/>
+                    </a:prstGeom>
+                  </pic:spPr>
+                </pic:pic>
+              </a:graphicData>
+            </a:graphic>
+          </wp:inline>
+        </w:drawing>
+      </w:r>
+    </w:p>
+    <w:p>
+      <w:r>
+        <w:t>Ahora, si vamos a urko.aula104.com/</w:t>
+      </w:r>
+      <w:proofErr w:type="spellStart"/>
+      <w:r>
+        <w:t>info.php</w:t>
+      </w:r>
+      <w:proofErr w:type="spellEnd"/>
+      <w:r>
+        <w:t>, vemos la página de configuración de php</w:t>
+      </w:r>
+      <w:r>
+        <w:t>:</w:t>
+      </w:r>
+    </w:p>
+    <w:p>
+      <w:r>
+        <w:drawing>
+          <wp:inline distT="0" distB="0" distL="0" distR="0" wp14:anchorId="41A4C63A" wp14:editId="166479D9">
+            <wp:extent cx="5760720" cy="3126105"/>
+            <wp:effectExtent l="0" t="0" r="0" b="0"/>
+            <wp:docPr id="29" name="Imagen 29"/>
+            <wp:cNvGraphicFramePr>
+              <a:graphicFrameLocks xmlns:a="http://schemas.openxmlformats.org/drawingml/2006/main" noChangeAspect="1"/>
+            </wp:cNvGraphicFramePr>
+            <a:graphic xmlns:a="http://schemas.openxmlformats.org/drawingml/2006/main">
+              <a:graphicData uri="http://schemas.openxmlformats.org/drawingml/2006/picture">
+                <pic:pic xmlns:pic="http://schemas.openxmlformats.org/drawingml/2006/picture">
+                  <pic:nvPicPr>
+                    <pic:cNvPr id="1" name=""/>
+                    <pic:cNvPicPr/>
+                  </pic:nvPicPr>
+                  <pic:blipFill>
+                    <a:blip r:embed="rId32"/>
+                    <a:stretch>
+                      <a:fillRect/>
+                    </a:stretch>
+                  </pic:blipFill>
+                  <pic:spPr>
+                    <a:xfrm>
+                      <a:off x="0" y="0"/>
+                      <a:ext cx="5760720" cy="3126105"/>
+                    </a:xfrm>
+                    <a:prstGeom prst="rect">
+                      <a:avLst/>
+                    </a:prstGeom>
+                  </pic:spPr>
+                </pic:pic>
+              </a:graphicData>
+            </a:graphic>
+          </wp:inline>
+        </w:drawing>
+      </w:r>
+    </w:p>
+    <w:p>
+      <w:r>
+        <w:t xml:space="preserve">Instalamos </w:t>
+      </w:r>
+      <w:proofErr w:type="spellStart"/>
+      <w:r>
+        <w:t>mysql</w:t>
+      </w:r>
+      <w:proofErr w:type="spellEnd"/>
+      <w:r>
+        <w:t>-server y php-</w:t>
+      </w:r>
+      <w:proofErr w:type="spellStart"/>
+      <w:r>
+        <w:t>mysql</w:t>
+      </w:r>
+      <w:proofErr w:type="spellEnd"/>
+    </w:p>
+    <w:p>
+      <w:r>
+        <w:drawing>
+          <wp:inline distT="0" distB="0" distL="0" distR="0" wp14:anchorId="2A22FC22" wp14:editId="7812C2CC">
+            <wp:extent cx="5760720" cy="231140"/>
+            <wp:effectExtent l="0" t="0" r="0" b="0"/>
+            <wp:docPr id="30" name="Imagen 30"/>
+            <wp:cNvGraphicFramePr>
+              <a:graphicFrameLocks xmlns:a="http://schemas.openxmlformats.org/drawingml/2006/main" noChangeAspect="1"/>
+            </wp:cNvGraphicFramePr>
+            <a:graphic xmlns:a="http://schemas.openxmlformats.org/drawingml/2006/main">
+              <a:graphicData uri="http://schemas.openxmlformats.org/drawingml/2006/picture">
+                <pic:pic xmlns:pic="http://schemas.openxmlformats.org/drawingml/2006/picture">
+                  <pic:nvPicPr>
+                    <pic:cNvPr id="1" name=""/>
+                    <pic:cNvPicPr/>
+                  </pic:nvPicPr>
+                  <pic:blipFill>
+                    <a:blip r:embed="rId33"/>
+                    <a:stretch>
+                      <a:fillRect/>
+                    </a:stretch>
+                  </pic:blipFill>
+                  <pic:spPr>
+                    <a:xfrm>
+                      <a:off x="0" y="0"/>
+                      <a:ext cx="5760720" cy="231140"/>
+                    </a:xfrm>
+                    <a:prstGeom prst="rect">
+                      <a:avLst/>
+                    </a:prstGeom>
+                  </pic:spPr>
+                </pic:pic>
+              </a:graphicData>
+            </a:graphic>
+          </wp:inline>
+        </w:drawing>
+      </w:r>
+    </w:p>
+    <w:p>
+      <w:r>
+        <w:t xml:space="preserve">Entramos a </w:t>
+      </w:r>
+      <w:proofErr w:type="spellStart"/>
+      <w:r>
+        <w:t>sql</w:t>
+      </w:r>
+      <w:proofErr w:type="spellEnd"/>
+    </w:p>
+    <w:p>
+      <w:r>
+        <w:lastRenderedPageBreak/>
+        <w:drawing>
+          <wp:inline distT="0" distB="0" distL="0" distR="0" wp14:anchorId="7E025CAA" wp14:editId="52BD16A2">
+            <wp:extent cx="5760720" cy="1799590"/>
+            <wp:effectExtent l="0" t="0" r="0" b="0"/>
+            <wp:docPr id="31" name="Imagen 31"/>
+            <wp:cNvGraphicFramePr>
+              <a:graphicFrameLocks xmlns:a="http://schemas.openxmlformats.org/drawingml/2006/main" noChangeAspect="1"/>
+            </wp:cNvGraphicFramePr>
+            <a:graphic xmlns:a="http://schemas.openxmlformats.org/drawingml/2006/main">
+              <a:graphicData uri="http://schemas.openxmlformats.org/drawingml/2006/picture">
+                <pic:pic xmlns:pic="http://schemas.openxmlformats.org/drawingml/2006/picture">
+                  <pic:nvPicPr>
+                    <pic:cNvPr id="1" name=""/>
+                    <pic:cNvPicPr/>
+                  </pic:nvPicPr>
+                  <pic:blipFill>
+                    <a:blip r:embed="rId34"/>
+                    <a:stretch>
+                      <a:fillRect/>
+                    </a:stretch>
+                  </pic:blipFill>
+                  <pic:spPr>
+                    <a:xfrm>
+                      <a:off x="0" y="0"/>
+                      <a:ext cx="5760720" cy="1799590"/>
+                    </a:xfrm>
+                    <a:prstGeom prst="rect">
+                      <a:avLst/>
+                    </a:prstGeom>
+                  </pic:spPr>
+                </pic:pic>
+              </a:graphicData>
+            </a:graphic>
+          </wp:inline>
+        </w:drawing>
+      </w:r>
+    </w:p>
+    <w:p>
+      <w:r>
+        <w:t>Vemos que no tenemos bases de datos de momento</w:t>
+      </w:r>
+    </w:p>
+    <w:p>
+      <w:r>
+        <w:drawing>
+          <wp:inline distT="0" distB="0" distL="0" distR="0" wp14:anchorId="140316A6" wp14:editId="48F922CA">
+            <wp:extent cx="2781688" cy="485843"/>
+            <wp:effectExtent l="0" t="0" r="0" b="9525"/>
+            <wp:docPr id="32" name="Imagen 32"/>
+            <wp:cNvGraphicFramePr>
+              <a:graphicFrameLocks xmlns:a="http://schemas.openxmlformats.org/drawingml/2006/main" noChangeAspect="1"/>
+            </wp:cNvGraphicFramePr>
+            <a:graphic xmlns:a="http://schemas.openxmlformats.org/drawingml/2006/main">
+              <a:graphicData uri="http://schemas.openxmlformats.org/drawingml/2006/picture">
+                <pic:pic xmlns:pic="http://schemas.openxmlformats.org/drawingml/2006/picture">
+                  <pic:nvPicPr>
+                    <pic:cNvPr id="1" name=""/>
+                    <pic:cNvPicPr/>
+                  </pic:nvPicPr>
+                  <pic:blipFill>
+                    <a:blip r:embed="rId35"/>
+                    <a:stretch>
+                      <a:fillRect/>
+                    </a:stretch>
+                  </pic:blipFill>
+                  <pic:spPr>
+                    <a:xfrm>
+                      <a:off x="0" y="0"/>
+                      <a:ext cx="2781688" cy="485843"/>
+                    </a:xfrm>
+                    <a:prstGeom prst="rect">
+                      <a:avLst/>
+                    </a:prstGeom>
+                  </pic:spPr>
+                </pic:pic>
+              </a:graphicData>
+            </a:graphic>
+          </wp:inline>
+        </w:drawing>
+      </w:r>
+    </w:p>
+    <w:p>
+      <w:r>
+        <w:t xml:space="preserve">Vamos a descargar php </w:t>
+      </w:r>
+      <w:proofErr w:type="spellStart"/>
+      <w:r>
+        <w:t>my</w:t>
+      </w:r>
+      <w:proofErr w:type="spellEnd"/>
+      <w:r>
+        <w:t xml:space="preserve"> </w:t>
+      </w:r>
+      <w:proofErr w:type="spellStart"/>
+      <w:r>
+        <w:t>admin</w:t>
+      </w:r>
+      <w:proofErr w:type="spellEnd"/>
+      <w:r>
+        <w:t>. Vamos a phpmyadmin.net</w:t>
+      </w:r>
+      <w:r>
+        <w:t xml:space="preserve"> y copiamos la dirección de enlace</w:t>
+      </w:r>
+    </w:p>
+    <w:p>
+      <w:r>
+        <w:drawing>
+          <wp:inline distT="0" distB="0" distL="0" distR="0" wp14:anchorId="43742296" wp14:editId="6A323477">
+            <wp:extent cx="5760720" cy="3144520"/>
+            <wp:effectExtent l="0" t="0" r="0" b="0"/>
+            <wp:docPr id="33" name="Imagen 33"/>
+            <wp:cNvGraphicFramePr>
+              <a:graphicFrameLocks xmlns:a="http://schemas.openxmlformats.org/drawingml/2006/main" noChangeAspect="1"/>
+            </wp:cNvGraphicFramePr>
+            <a:graphic xmlns:a="http://schemas.openxmlformats.org/drawingml/2006/main">
+              <a:graphicData uri="http://schemas.openxmlformats.org/drawingml/2006/picture">
+                <pic:pic xmlns:pic="http://schemas.openxmlformats.org/drawingml/2006/picture">
+                  <pic:nvPicPr>
+                    <pic:cNvPr id="1" name=""/>
+                    <pic:cNvPicPr/>
+                  </pic:nvPicPr>
+                  <pic:blipFill>
+                    <a:blip r:embed="rId36"/>
+                    <a:stretch>
+                      <a:fillRect/>
+                    </a:stretch>
+                  </pic:blipFill>
+                  <pic:spPr>
+                    <a:xfrm>
+                      <a:off x="0" y="0"/>
+                      <a:ext cx="5760720" cy="3144520"/>
+                    </a:xfrm>
+                    <a:prstGeom prst="rect">
+                      <a:avLst/>
+                    </a:prstGeom>
+                  </pic:spPr>
+                </pic:pic>
+              </a:graphicData>
+            </a:graphic>
+          </wp:inline>
+        </w:drawing>
+      </w:r>
+    </w:p>
+    <w:p>
+      <w:r>
+        <w:t>Instalamos wget</w:t>
+      </w:r>
+    </w:p>
+    <w:p>
+      <w:r>
+        <w:drawing>
+          <wp:inline distT="0" distB="0" distL="0" distR="0" wp14:anchorId="3B384827" wp14:editId="68C4D0A0">
+            <wp:extent cx="5760720" cy="943610"/>
+            <wp:effectExtent l="0" t="0" r="0" b="8890"/>
+            <wp:docPr id="34" name="Imagen 34"/>
+            <wp:cNvGraphicFramePr>
+              <a:graphicFrameLocks xmlns:a="http://schemas.openxmlformats.org/drawingml/2006/main" noChangeAspect="1"/>
+            </wp:cNvGraphicFramePr>
+            <a:graphic xmlns:a="http://schemas.openxmlformats.org/drawingml/2006/main">
+              <a:graphicData uri="http://schemas.openxmlformats.org/drawingml/2006/picture">
+                <pic:pic xmlns:pic="http://schemas.openxmlformats.org/drawingml/2006/picture">
+                  <pic:nvPicPr>
+                    <pic:cNvPr id="1" name=""/>
+                    <pic:cNvPicPr/>
+                  </pic:nvPicPr>
+                  <pic:blipFill>
+                    <a:blip r:embed="rId37"/>
+                    <a:stretch>
+                      <a:fillRect/>
+                    </a:stretch>
+                  </pic:blipFill>
+                  <pic:spPr>
+                    <a:xfrm>
+                      <a:off x="0" y="0"/>
+                      <a:ext cx="5760720" cy="943610"/>
+                    </a:xfrm>
+                    <a:prstGeom prst="rect">
+                      <a:avLst/>
+                    </a:prstGeom>
+                  </pic:spPr>
+                </pic:pic>
+              </a:graphicData>
+            </a:graphic>
+          </wp:inline>
+        </w:drawing>
+      </w:r>
+    </w:p>
+    <w:p>
+      <w:r>
+        <w:t>Y ahora php-</w:t>
+      </w:r>
+      <w:proofErr w:type="spellStart"/>
+      <w:r>
+        <w:t>my</w:t>
+      </w:r>
+      <w:proofErr w:type="spellEnd"/>
+      <w:r>
+        <w:t>-</w:t>
+      </w:r>
+      <w:proofErr w:type="spellStart"/>
+      <w:r>
+        <w:t>admin</w:t>
+      </w:r>
+      <w:proofErr w:type="spellEnd"/>
+      <w:r>
+        <w:t>, pegando el link que hemos copiado antes en la web</w:t>
+      </w:r>
+    </w:p>
+    <w:p>
+      <w:r>
+        <w:lastRenderedPageBreak/>
+        <w:drawing>
+          <wp:inline distT="0" distB="0" distL="0" distR="0" wp14:anchorId="11E7B607" wp14:editId="5B8E4798">
+            <wp:extent cx="5760720" cy="1877060"/>
+            <wp:effectExtent l="0" t="0" r="0" b="8890"/>
+            <wp:docPr id="35" name="Imagen 35"/>
+            <wp:cNvGraphicFramePr>
+              <a:graphicFrameLocks xmlns:a="http://schemas.openxmlformats.org/drawingml/2006/main" noChangeAspect="1"/>
+            </wp:cNvGraphicFramePr>
+            <a:graphic xmlns:a="http://schemas.openxmlformats.org/drawingml/2006/main">
+              <a:graphicData uri="http://schemas.openxmlformats.org/drawingml/2006/picture">
+                <pic:pic xmlns:pic="http://schemas.openxmlformats.org/drawingml/2006/picture">
+                  <pic:nvPicPr>
+                    <pic:cNvPr id="1" name=""/>
+                    <pic:cNvPicPr/>
+                  </pic:nvPicPr>
+                  <pic:blipFill>
+                    <a:blip r:embed="rId38"/>
+                    <a:stretch>
+                      <a:fillRect/>
+                    </a:stretch>
+                  </pic:blipFill>
+                  <pic:spPr>
+                    <a:xfrm>
+                      <a:off x="0" y="0"/>
+                      <a:ext cx="5760720" cy="1877060"/>
+                    </a:xfrm>
+                    <a:prstGeom prst="rect">
+                      <a:avLst/>
+                    </a:prstGeom>
+                  </pic:spPr>
+                </pic:pic>
+              </a:graphicData>
+            </a:graphic>
+          </wp:inline>
+        </w:drawing>
+      </w:r>
+    </w:p>
+    <w:p>
+      <w:r>
+        <w:t>Vemos que tenemos php-</w:t>
+      </w:r>
+      <w:proofErr w:type="spellStart"/>
+      <w:r>
+        <w:t>my</w:t>
+      </w:r>
+      <w:proofErr w:type="spellEnd"/>
+      <w:r>
+        <w:t>-</w:t>
+      </w:r>
+      <w:proofErr w:type="spellStart"/>
+      <w:r>
+        <w:t>admin</w:t>
+      </w:r>
+      <w:proofErr w:type="spellEnd"/>
+      <w:r>
+        <w:t xml:space="preserve"> descargado en nuestro directorio</w:t>
+      </w:r>
+    </w:p>
+    <w:p>
+      <w:r>
+        <w:drawing>
+          <wp:inline distT="0" distB="0" distL="0" distR="0" wp14:anchorId="24FBA139" wp14:editId="08174A5A">
+            <wp:extent cx="5760720" cy="311150"/>
+            <wp:effectExtent l="0" t="0" r="0" b="0"/>
+            <wp:docPr id="36" name="Imagen 36"/>
+            <wp:cNvGraphicFramePr>
+              <a:graphicFrameLocks xmlns:a="http://schemas.openxmlformats.org/drawingml/2006/main" noChangeAspect="1"/>
+            </wp:cNvGraphicFramePr>
+            <a:graphic xmlns:a="http://schemas.openxmlformats.org/drawingml/2006/main">
+              <a:graphicData uri="http://schemas.openxmlformats.org/drawingml/2006/picture">
+                <pic:pic xmlns:pic="http://schemas.openxmlformats.org/drawingml/2006/picture">
+                  <pic:nvPicPr>
+                    <pic:cNvPr id="1" name=""/>
+                    <pic:cNvPicPr/>
+                  </pic:nvPicPr>
+                  <pic:blipFill>
+                    <a:blip r:embed="rId39"/>
+                    <a:stretch>
+                      <a:fillRect/>
+                    </a:stretch>
+                  </pic:blipFill>
+                  <pic:spPr>
+                    <a:xfrm>
+                      <a:off x="0" y="0"/>
+                      <a:ext cx="5760720" cy="311150"/>
+                    </a:xfrm>
+                    <a:prstGeom prst="rect">
+                      <a:avLst/>
+                    </a:prstGeom>
+                  </pic:spPr>
+                </pic:pic>
+              </a:graphicData>
+            </a:graphic>
+          </wp:inline>
+        </w:drawing>
+      </w:r>
+    </w:p>
+    <w:p>
+      <w:r>
+        <w:t xml:space="preserve">Instalamos un descompresor de </w:t>
+      </w:r>
+      <w:proofErr w:type="spellStart"/>
+      <w:r>
+        <w:t>zips</w:t>
+      </w:r>
+      <w:proofErr w:type="spellEnd"/>
+    </w:p>
+    <w:p>
+      <w:r>
+        <w:drawing>
+          <wp:inline distT="0" distB="0" distL="0" distR="0" wp14:anchorId="410DA99C" wp14:editId="22F11E90">
+            <wp:extent cx="5760720" cy="2467610"/>
+            <wp:effectExtent l="0" t="0" r="0" b="8890"/>
+            <wp:docPr id="37" name="Imagen 37"/>
+            <wp:cNvGraphicFramePr>
+              <a:graphicFrameLocks xmlns:a="http://schemas.openxmlformats.org/drawingml/2006/main" noChangeAspect="1"/>
+            </wp:cNvGraphicFramePr>
+            <a:graphic xmlns:a="http://schemas.openxmlformats.org/drawingml/2006/main">
+              <a:graphicData uri="http://schemas.openxmlformats.org/drawingml/2006/picture">
+                <pic:pic xmlns:pic="http://schemas.openxmlformats.org/drawingml/2006/picture">
+                  <pic:nvPicPr>
+                    <pic:cNvPr id="1" name=""/>
+                    <pic:cNvPicPr/>
+                  </pic:nvPicPr>
+                  <pic:blipFill>
+                    <a:blip r:embed="rId40"/>
+                    <a:stretch>
+                      <a:fillRect/>
+                    </a:stretch>
+                  </pic:blipFill>
+                  <pic:spPr>
+                    <a:xfrm>
+                      <a:off x="0" y="0"/>
+                      <a:ext cx="5760720" cy="2467610"/>
+                    </a:xfrm>
+                    <a:prstGeom prst="rect">
+                      <a:avLst/>
+                    </a:prstGeom>
+                  </pic:spPr>
+                </pic:pic>
+              </a:graphicData>
+            </a:graphic>
+          </wp:inline>
+        </w:drawing>
+      </w:r>
+    </w:p>
+    <w:p>
+      <w:r>
+        <w:t>Descomprimimos el php-</w:t>
+      </w:r>
+      <w:proofErr w:type="spellStart"/>
+      <w:r>
+        <w:t>my</w:t>
+      </w:r>
+      <w:proofErr w:type="spellEnd"/>
+      <w:r>
+        <w:t>-</w:t>
+      </w:r>
+      <w:proofErr w:type="spellStart"/>
+      <w:r>
+        <w:t>admin</w:t>
+      </w:r>
+      <w:proofErr w:type="spellEnd"/>
+    </w:p>
+    <w:p>
+      <w:r>
+        <w:drawing>
+          <wp:inline distT="0" distB="0" distL="0" distR="0" wp14:anchorId="3387A201" wp14:editId="0ADB7A89">
+            <wp:extent cx="5760720" cy="287655"/>
+            <wp:effectExtent l="0" t="0" r="0" b="0"/>
+            <wp:docPr id="38" name="Imagen 38"/>
+            <wp:cNvGraphicFramePr>
+              <a:graphicFrameLocks xmlns:a="http://schemas.openxmlformats.org/drawingml/2006/main" noChangeAspect="1"/>
+            </wp:cNvGraphicFramePr>
+            <a:graphic xmlns:a="http://schemas.openxmlformats.org/drawingml/2006/main">
+              <a:graphicData uri="http://schemas.openxmlformats.org/drawingml/2006/picture">
+                <pic:pic xmlns:pic="http://schemas.openxmlformats.org/drawingml/2006/picture">
+                  <pic:nvPicPr>
+                    <pic:cNvPr id="1" name=""/>
+                    <pic:cNvPicPr/>
+                  </pic:nvPicPr>
+                  <pic:blipFill>
+                    <a:blip r:embed="rId41"/>
+                    <a:stretch>
+                      <a:fillRect/>
+                    </a:stretch>
+                  </pic:blipFill>
+                  <pic:spPr>
+                    <a:xfrm>
+                      <a:off x="0" y="0"/>
+                      <a:ext cx="5760720" cy="287655"/>
+                    </a:xfrm>
+                    <a:prstGeom prst="rect">
+                      <a:avLst/>
+                    </a:prstGeom>
+                  </pic:spPr>
+                </pic:pic>
+              </a:graphicData>
+            </a:graphic>
+          </wp:inline>
+        </w:drawing>
+      </w:r>
+    </w:p>
+    <w:p>
+      <w:r>
+        <w:t>Vamos a renombrarlo para que sea más fácil y accesible</w:t>
+      </w:r>
+    </w:p>
+    <w:p>
+      <w:r>
+        <w:drawing>
+          <wp:inline distT="0" distB="0" distL="0" distR="0" wp14:anchorId="62868A73" wp14:editId="28D1B408">
+            <wp:extent cx="5760720" cy="626110"/>
+            <wp:effectExtent l="0" t="0" r="0" b="2540"/>
+            <wp:docPr id="39" name="Imagen 39"/>
+            <wp:cNvGraphicFramePr>
+              <a:graphicFrameLocks xmlns:a="http://schemas.openxmlformats.org/drawingml/2006/main" noChangeAspect="1"/>
+            </wp:cNvGraphicFramePr>
+            <a:graphic xmlns:a="http://schemas.openxmlformats.org/drawingml/2006/main">
+              <a:graphicData uri="http://schemas.openxmlformats.org/drawingml/2006/picture">
+                <pic:pic xmlns:pic="http://schemas.openxmlformats.org/drawingml/2006/picture">
+                  <pic:nvPicPr>
+                    <pic:cNvPr id="1" name=""/>
+                    <pic:cNvPicPr/>
+                  </pic:nvPicPr>
+                  <pic:blipFill>
+                    <a:blip r:embed="rId42"/>
+                    <a:stretch>
+                      <a:fillRect/>
+                    </a:stretch>
+                  </pic:blipFill>
+                  <pic:spPr>
+                    <a:xfrm>
+                      <a:off x="0" y="0"/>
+                      <a:ext cx="5760720" cy="626110"/>
+                    </a:xfrm>
+                    <a:prstGeom prst="rect">
+                      <a:avLst/>
+                    </a:prstGeom>
+                  </pic:spPr>
+                </pic:pic>
+              </a:graphicData>
+            </a:graphic>
+          </wp:inline>
+        </w:drawing>
+      </w:r>
+    </w:p>
+    <w:p>
+      <w:r>
+        <w:t>Probamos a ir a nuestro dominio/</w:t>
+      </w:r>
+      <w:proofErr w:type="spellStart"/>
+      <w:r>
+        <w:t>phpmyadmin</w:t>
+      </w:r>
+      <w:proofErr w:type="spellEnd"/>
+      <w:r>
+        <w:t>: urko.aula104.com/</w:t>
+      </w:r>
+      <w:proofErr w:type="spellStart"/>
+      <w:r>
+        <w:t>phpmyadmin</w:t>
+      </w:r>
+      <w:proofErr w:type="spellEnd"/>
+    </w:p>
+    <w:p>
+      <w:r>
+        <w:drawing>
+          <wp:inline distT="0" distB="0" distL="0" distR="0" wp14:anchorId="22D31B13" wp14:editId="5BA6B49E">
+            <wp:extent cx="5760720" cy="744220"/>
+            <wp:effectExtent l="0" t="0" r="0" b="0"/>
+            <wp:docPr id="40" name="Imagen 40"/>
+            <wp:cNvGraphicFramePr>
+              <a:graphicFrameLocks xmlns:a="http://schemas.openxmlformats.org/drawingml/2006/main" noChangeAspect="1"/>
+            </wp:cNvGraphicFramePr>
+            <a:graphic xmlns:a="http://schemas.openxmlformats.org/drawingml/2006/main">
+              <a:graphicData uri="http://schemas.openxmlformats.org/drawingml/2006/picture">
+                <pic:pic xmlns:pic="http://schemas.openxmlformats.org/drawingml/2006/picture">
+                  <pic:nvPicPr>
+                    <pic:cNvPr id="1" name=""/>
+                    <pic:cNvPicPr/>
+                  </pic:nvPicPr>
+                  <pic:blipFill>
+                    <a:blip r:embed="rId43"/>
+                    <a:stretch>
+                      <a:fillRect/>
+                    </a:stretch>
+                  </pic:blipFill>
+                  <pic:spPr>
+                    <a:xfrm>
+                      <a:off x="0" y="0"/>
+                      <a:ext cx="5760720" cy="744220"/>
+                    </a:xfrm>
+                    <a:prstGeom prst="rect">
+                      <a:avLst/>
+                    </a:prstGeom>
+                  </pic:spPr>
+                </pic:pic>
+              </a:graphicData>
+            </a:graphic>
+          </wp:inline>
+        </w:drawing>
+      </w:r>
+    </w:p>
+    <w:p>
+      <w:r>
+        <w:lastRenderedPageBreak/>
+        <w:t>Miramos el log para ver qué error ha habido</w:t>
+      </w:r>
+      <w:r>
+        <w:drawing>
+          <wp:inline distT="0" distB="0" distL="0" distR="0" wp14:anchorId="3D0FA462" wp14:editId="7434487F">
+            <wp:extent cx="5760720" cy="2059940"/>
+            <wp:effectExtent l="0" t="0" r="0" b="0"/>
+            <wp:docPr id="41" name="Imagen 41"/>
+            <wp:cNvGraphicFramePr>
+              <a:graphicFrameLocks xmlns:a="http://schemas.openxmlformats.org/drawingml/2006/main" noChangeAspect="1"/>
+            </wp:cNvGraphicFramePr>
+            <a:graphic xmlns:a="http://schemas.openxmlformats.org/drawingml/2006/main">
+              <a:graphicData uri="http://schemas.openxmlformats.org/drawingml/2006/picture">
+                <pic:pic xmlns:pic="http://schemas.openxmlformats.org/drawingml/2006/picture">
+                  <pic:nvPicPr>
+                    <pic:cNvPr id="1" name=""/>
+                    <pic:cNvPicPr/>
+                  </pic:nvPicPr>
+                  <pic:blipFill>
+                    <a:blip r:embed="rId44"/>
+                    <a:stretch>
+                      <a:fillRect/>
+                    </a:stretch>
+                  </pic:blipFill>
+                  <pic:spPr>
+                    <a:xfrm>
+                      <a:off x="0" y="0"/>
+                      <a:ext cx="5760720" cy="2059940"/>
+                    </a:xfrm>
+                    <a:prstGeom prst="rect">
+                      <a:avLst/>
+                    </a:prstGeom>
+                  </pic:spPr>
+                </pic:pic>
+              </a:graphicData>
+            </a:graphic>
+          </wp:inline>
+        </w:drawing>
+      </w:r>
+    </w:p>
+    <w:p>
+      <w:r>
+        <w:t>Volvemos a editar el urko.aula104.com</w:t>
+      </w:r>
+    </w:p>
+    <w:p>
+      <w:r>
+        <w:drawing>
+          <wp:inline distT="0" distB="0" distL="0" distR="0" wp14:anchorId="11F23FB5" wp14:editId="37742FC9">
+            <wp:extent cx="5760720" cy="182245"/>
+            <wp:effectExtent l="0" t="0" r="0" b="8255"/>
+            <wp:docPr id="43" name="Imagen 43"/>
+            <wp:cNvGraphicFramePr>
+              <a:graphicFrameLocks xmlns:a="http://schemas.openxmlformats.org/drawingml/2006/main" noChangeAspect="1"/>
+            </wp:cNvGraphicFramePr>
+            <a:graphic xmlns:a="http://schemas.openxmlformats.org/drawingml/2006/main">
+              <a:graphicData uri="http://schemas.openxmlformats.org/drawingml/2006/picture">
+                <pic:pic xmlns:pic="http://schemas.openxmlformats.org/drawingml/2006/picture">
+                  <pic:nvPicPr>
+                    <pic:cNvPr id="1" name=""/>
+                    <pic:cNvPicPr/>
+                  </pic:nvPicPr>
+                  <pic:blipFill>
+                    <a:blip r:embed="rId45"/>
+                    <a:stretch>
+                      <a:fillRect/>
+                    </a:stretch>
+                  </pic:blipFill>
+                  <pic:spPr>
+                    <a:xfrm>
+                      <a:off x="0" y="0"/>
+                      <a:ext cx="5760720" cy="182245"/>
+                    </a:xfrm>
+                    <a:prstGeom prst="rect">
+                      <a:avLst/>
+                    </a:prstGeom>
+                  </pic:spPr>
+                </pic:pic>
+              </a:graphicData>
+            </a:graphic>
+          </wp:inline>
+        </w:drawing>
+      </w:r>
+    </w:p>
+    <w:p>
+      <w:r>
+        <w:t xml:space="preserve">Tenemos que añadir </w:t>
+      </w:r>
+      <w:proofErr w:type="spellStart"/>
+      <w:r>
+        <w:t>index.php</w:t>
+      </w:r>
+      <w:proofErr w:type="spellEnd"/>
+      <w:r>
+        <w:t xml:space="preserve"> a la siguiente línea</w:t>
+      </w:r>
+    </w:p>
+    <w:p>
+      <w:r>
+        <w:drawing>
+          <wp:inline distT="0" distB="0" distL="0" distR="0" wp14:anchorId="260F6316" wp14:editId="08759843">
+            <wp:extent cx="5760720" cy="379730"/>
+            <wp:effectExtent l="0" t="0" r="0" b="1270"/>
+            <wp:docPr id="42" name="Imagen 42"/>
+            <wp:cNvGraphicFramePr>
+              <a:graphicFrameLocks xmlns:a="http://schemas.openxmlformats.org/drawingml/2006/main" noChangeAspect="1"/>
+            </wp:cNvGraphicFramePr>
+            <a:graphic xmlns:a="http://schemas.openxmlformats.org/drawingml/2006/main">
+              <a:graphicData uri="http://schemas.openxmlformats.org/drawingml/2006/picture">
+                <pic:pic xmlns:pic="http://schemas.openxmlformats.org/drawingml/2006/picture">
+                  <pic:nvPicPr>
+                    <pic:cNvPr id="1" name=""/>
+                    <pic:cNvPicPr/>
+                  </pic:nvPicPr>
+                  <pic:blipFill>
+                    <a:blip r:embed="rId46"/>
+                    <a:stretch>
+                      <a:fillRect/>
+                    </a:stretch>
+                  </pic:blipFill>
+                  <pic:spPr>
+                    <a:xfrm>
+                      <a:off x="0" y="0"/>
+                      <a:ext cx="5760720" cy="379730"/>
+                    </a:xfrm>
+                    <a:prstGeom prst="rect">
+                      <a:avLst/>
+                    </a:prstGeom>
+                  </pic:spPr>
+                </pic:pic>
+              </a:graphicData>
+            </a:graphic>
+          </wp:inline>
+        </w:drawing>
+      </w:r>
+    </w:p>
+    <w:p>
+      <w:r>
+        <w:t>Guardamos y salimos (</w:t>
+      </w:r>
+      <w:proofErr w:type="spellStart"/>
+      <w:r>
+        <w:t>ctrl</w:t>
+      </w:r>
+      <w:proofErr w:type="spellEnd"/>
+      <w:r>
+        <w:t xml:space="preserve"> s + </w:t>
+      </w:r>
+      <w:proofErr w:type="spellStart"/>
+      <w:r>
+        <w:t>ctrl</w:t>
+      </w:r>
+      <w:proofErr w:type="spellEnd"/>
+      <w:r>
+        <w:t xml:space="preserve"> x).</w:t>
+      </w:r>
+    </w:p>
+    <w:p>
+      <w:r>
+        <w:t>Comprobamos la configuración con nginx –t</w:t>
+      </w:r>
+    </w:p>
+    <w:p>
+      <w:r>
+        <w:drawing>
+          <wp:inline distT="0" distB="0" distL="0" distR="0" wp14:anchorId="491FF74D" wp14:editId="561B644C">
+            <wp:extent cx="5760720" cy="431800"/>
+            <wp:effectExtent l="0" t="0" r="0" b="6350"/>
+            <wp:docPr id="44" name="Imagen 44"/>
+            <wp:cNvGraphicFramePr>
+              <a:graphicFrameLocks xmlns:a="http://schemas.openxmlformats.org/drawingml/2006/main" noChangeAspect="1"/>
+            </wp:cNvGraphicFramePr>
+            <a:graphic xmlns:a="http://schemas.openxmlformats.org/drawingml/2006/main">
+              <a:graphicData uri="http://schemas.openxmlformats.org/drawingml/2006/picture">
+                <pic:pic xmlns:pic="http://schemas.openxmlformats.org/drawingml/2006/picture">
+                  <pic:nvPicPr>
+                    <pic:cNvPr id="1" name=""/>
+                    <pic:cNvPicPr/>
+                  </pic:nvPicPr>
+                  <pic:blipFill>
+                    <a:blip r:embed="rId47"/>
+                    <a:stretch>
+                      <a:fillRect/>
+                    </a:stretch>
+                  </pic:blipFill>
+                  <pic:spPr>
+                    <a:xfrm>
+                      <a:off x="0" y="0"/>
+                      <a:ext cx="5760720" cy="431800"/>
+                    </a:xfrm>
+                    <a:prstGeom prst="rect">
+                      <a:avLst/>
+                    </a:prstGeom>
+                  </pic:spPr>
+                </pic:pic>
+              </a:graphicData>
+            </a:graphic>
+          </wp:inline>
+        </w:drawing>
+      </w:r>
+    </w:p>
+    <w:p>
+      <w:r>
+        <w:t>Todo OK.</w:t>
+      </w:r>
+    </w:p>
+    <w:p>
+      <w:r>
+        <w:t xml:space="preserve">Pero vamos a </w:t>
+      </w:r>
+      <w:hyperlink r:id="rId48" w:history="1">
+        <w:r>
+          <w:rPr>
+            <w:rStyle w:val="Hipervnculo"/>
+          </w:rPr>
+          <w:t>http://urko.aula104.com/phpmyadmin/index.php</w:t>
+        </w:r>
+      </w:hyperlink>
+      <w:r>
+        <w:t xml:space="preserve"> y da el siguiente error</w:t>
+      </w:r>
+    </w:p>
+    <w:p>
+      <w:r>
+        <w:rPr>
+          <w:noProof/>
+          <w:lang w:val="eu-ES" w:eastAsia="eu-ES"/>
+        </w:rPr>
+        <w:drawing>
+          <wp:inline distT="0" distB="0" distL="0" distR="0" wp14:anchorId="47716D1E" wp14:editId="031F7CAF">
+            <wp:extent cx="5760720" cy="736600"/>
+            <wp:effectExtent l="0" t="0" r="0" b="6350"/>
+            <wp:docPr id="45" name="Imagen 45"/>
+            <wp:cNvGraphicFramePr>
+              <a:graphicFrameLocks xmlns:a="http://schemas.openxmlformats.org/drawingml/2006/main" noChangeAspect="1"/>
+            </wp:cNvGraphicFramePr>
+            <a:graphic xmlns:a="http://schemas.openxmlformats.org/drawingml/2006/main">
+              <a:graphicData uri="http://schemas.openxmlformats.org/drawingml/2006/picture">
+                <pic:pic xmlns:pic="http://schemas.openxmlformats.org/drawingml/2006/picture">
+                  <pic:nvPicPr>
+                    <pic:cNvPr id="1" name=""/>
+                    <pic:cNvPicPr/>
+                  </pic:nvPicPr>
+                  <pic:blipFill>
+                    <a:blip r:embed="rId49"/>
+                    <a:stretch>
+                      <a:fillRect/>
+                    </a:stretch>
+                  </pic:blipFill>
+                  <pic:spPr>
+                    <a:xfrm>
+                      <a:off x="0" y="0"/>
+                      <a:ext cx="5760720" cy="736600"/>
+                    </a:xfrm>
+                    <a:prstGeom prst="rect">
+                      <a:avLst/>
+                    </a:prstGeom>
+                  </pic:spPr>
+                </pic:pic>
+              </a:graphicData>
+            </a:graphic>
+          </wp:inline>
+        </w:drawing>
+      </w:r>
+    </w:p>
+    <w:p>
+      <w:r>
+        <w:t xml:space="preserve">Tenemos que instalar </w:t>
+      </w:r>
+      <w:r>
+        <w:t>php-</w:t>
+      </w:r>
+      <w:proofErr w:type="spellStart"/>
+      <w:r>
+        <w:t>xml</w:t>
+      </w:r>
+      <w:proofErr w:type="spellEnd"/>
+    </w:p>
+    <w:p>
+      <w:r>
+        <w:drawing>
+          <wp:inline distT="0" distB="0" distL="0" distR="0" wp14:anchorId="031630E8" wp14:editId="25EAC3C6">
+            <wp:extent cx="5277587" cy="190527"/>
+            <wp:effectExtent l="0" t="0" r="0" b="0"/>
+            <wp:docPr id="46" name="Imagen 46"/>
+            <wp:cNvGraphicFramePr>
+              <a:graphicFrameLocks xmlns:a="http://schemas.openxmlformats.org/drawingml/2006/main" noChangeAspect="1"/>
+            </wp:cNvGraphicFramePr>
+            <a:graphic xmlns:a="http://schemas.openxmlformats.org/drawingml/2006/main">
+              <a:graphicData uri="http://schemas.openxmlformats.org/drawingml/2006/picture">
+                <pic:pic xmlns:pic="http://schemas.openxmlformats.org/drawingml/2006/picture">
+                  <pic:nvPicPr>
+                    <pic:cNvPr id="1" name=""/>
+                    <pic:cNvPicPr/>
+                  </pic:nvPicPr>
+                  <pic:blipFill>
+                    <a:blip r:embed="rId50"/>
+                    <a:stretch>
+                      <a:fillRect/>
+                    </a:stretch>
+                  </pic:blipFill>
+                  <pic:spPr>
+                    <a:xfrm>
+                      <a:off x="0" y="0"/>
+                      <a:ext cx="5277587" cy="190527"/>
+                    </a:xfrm>
+                    <a:prstGeom prst="rect">
+                      <a:avLst/>
+                    </a:prstGeom>
+                  </pic:spPr>
+                </pic:pic>
+              </a:graphicData>
+            </a:graphic>
+          </wp:inline>
+        </w:drawing>
+      </w:r>
+    </w:p>
+    <w:p>
+      <w:r>
+        <w:t>Recargamos nginx y funciona correctamente</w:t>
+      </w:r>
+      <w:r>
+        <w:t xml:space="preserve"> la </w:t>
+      </w:r>
+      <w:proofErr w:type="spellStart"/>
+      <w:r>
+        <w:t>url</w:t>
+      </w:r>
+      <w:proofErr w:type="spellEnd"/>
+      <w:r>
+        <w:t xml:space="preserve"> de antes</w:t>
+      </w:r>
+    </w:p>
+    <w:p>
+      <w:r>
+        <w:lastRenderedPageBreak/>
+        <w:drawing>
+          <wp:inline distT="0" distB="0" distL="0" distR="0" wp14:anchorId="1D64E64A" wp14:editId="09960EF8">
+            <wp:extent cx="5760720" cy="1880870"/>
+            <wp:effectExtent l="0" t="0" r="0" b="5080"/>
+            <wp:docPr id="47" name="Imagen 47"/>
+            <wp:cNvGraphicFramePr>
+              <a:graphicFrameLocks xmlns:a="http://schemas.openxmlformats.org/drawingml/2006/main" noChangeAspect="1"/>
+            </wp:cNvGraphicFramePr>
+            <a:graphic xmlns:a="http://schemas.openxmlformats.org/drawingml/2006/main">
+              <a:graphicData uri="http://schemas.openxmlformats.org/drawingml/2006/picture">
+                <pic:pic xmlns:pic="http://schemas.openxmlformats.org/drawingml/2006/picture">
+                  <pic:nvPicPr>
+                    <pic:cNvPr id="1" name=""/>
+                    <pic:cNvPicPr/>
+                  </pic:nvPicPr>
+                  <pic:blipFill>
+                    <a:blip r:embed="rId51"/>
+                    <a:stretch>
+                      <a:fillRect/>
+                    </a:stretch>
+                  </pic:blipFill>
+                  <pic:spPr>
+                    <a:xfrm>
+                      <a:off x="0" y="0"/>
+                      <a:ext cx="5760720" cy="1880870"/>
+                    </a:xfrm>
+                    <a:prstGeom prst="rect">
+                      <a:avLst/>
+                    </a:prstGeom>
+                  </pic:spPr>
+                </pic:pic>
+              </a:graphicData>
+            </a:graphic>
+          </wp:inline>
+        </w:drawing>
+      </w:r>
+      <w:r>
+        <w:drawing>
+          <wp:inline distT="0" distB="0" distL="0" distR="0" wp14:anchorId="178DD70F" wp14:editId="251111CE">
+            <wp:extent cx="5760720" cy="2317750"/>
+            <wp:effectExtent l="0" t="0" r="0" b="6350"/>
+            <wp:docPr id="48" name="Imagen 48"/>
+            <wp:cNvGraphicFramePr>
+              <a:graphicFrameLocks xmlns:a="http://schemas.openxmlformats.org/drawingml/2006/main" noChangeAspect="1"/>
+            </wp:cNvGraphicFramePr>
+            <a:graphic xmlns:a="http://schemas.openxmlformats.org/drawingml/2006/main">
+              <a:graphicData uri="http://schemas.openxmlformats.org/drawingml/2006/picture">
+                <pic:pic xmlns:pic="http://schemas.openxmlformats.org/drawingml/2006/picture">
+                  <pic:nvPicPr>
+                    <pic:cNvPr id="1" name=""/>
+                    <pic:cNvPicPr/>
+                  </pic:nvPicPr>
+                  <pic:blipFill>
+                    <a:blip r:embed="rId52"/>
+                    <a:stretch>
+                      <a:fillRect/>
+                    </a:stretch>
+                  </pic:blipFill>
+                  <pic:spPr>
+                    <a:xfrm>
+                      <a:off x="0" y="0"/>
+                      <a:ext cx="5760720" cy="2317750"/>
+                    </a:xfrm>
+                    <a:prstGeom prst="rect">
+                      <a:avLst/>
+                    </a:prstGeom>
+                  </pic:spPr>
+                </pic:pic>
+              </a:graphicData>
+            </a:graphic>
+          </wp:inline>
+        </w:drawing>
+      </w:r>
+    </w:p>
+    <w:p>
+      <w:r>
+        <w:t>Creamos un usuario y le damos permisos</w:t>
+      </w:r>
+    </w:p>
+    <w:p>
+      <w:r>
+        <w:t xml:space="preserve">Iniciamos sesión con </w:t>
+      </w:r>
+      <w:proofErr w:type="spellStart"/>
+      <w:r>
+        <w:t>phpmyadmin</w:t>
+      </w:r>
+      <w:proofErr w:type="spellEnd"/>
+      <w:r>
+        <w:t xml:space="preserve"> y pelado</w:t>
+      </w:r>
+      <w:r>
+        <w:rPr>
+          <w:noProof/>
+          <w:lang w:val="eu-ES" w:eastAsia="eu-ES"/>
+        </w:rPr>
+        <w:drawing>
+          <wp:inline distT="0" distB="0" distL="0" distR="0" wp14:anchorId="2552EA65" wp14:editId="576CDCFE">
+            <wp:extent cx="5760720" cy="1751965"/>
+            <wp:effectExtent l="0" t="0" r="0" b="635"/>
+            <wp:docPr id="49" name="Imagen 49"/>
+            <wp:cNvGraphicFramePr>
+              <a:graphicFrameLocks xmlns:a="http://schemas.openxmlformats.org/drawingml/2006/main" noChangeAspect="1"/>
+            </wp:cNvGraphicFramePr>
+            <a:graphic xmlns:a="http://schemas.openxmlformats.org/drawingml/2006/main">
+              <a:graphicData uri="http://schemas.openxmlformats.org/drawingml/2006/picture">
+                <pic:pic xmlns:pic="http://schemas.openxmlformats.org/drawingml/2006/picture">
+                  <pic:nvPicPr>
+                    <pic:cNvPr id="1" name=""/>
+                    <pic:cNvPicPr/>
+                  </pic:nvPicPr>
+                  <pic:blipFill>
+                    <a:blip r:embed="rId53"/>
+                    <a:stretch>
+                      <a:fillRect/>
+                    </a:stretch>
+                  </pic:blipFill>
+                  <pic:spPr>
+                    <a:xfrm>
+                      <a:off x="0" y="0"/>
+                      <a:ext cx="5760720" cy="1751965"/>
+                    </a:xfrm>
+                    <a:prstGeom prst="rect">
+                      <a:avLst/>
+                    </a:prstGeom>
+                  </pic:spPr>
+                </pic:pic>
+              </a:graphicData>
+            </a:graphic>
+          </wp:inline>
+        </w:drawing>
+      </w:r>
+    </w:p>
+    <w:p>
+      <w:r>
+        <w:t>Inicio de sesión correcto</w:t>
+      </w:r>
+    </w:p>
+    <w:p>
+      <w:r>
+        <w:rPr>
+          <w:noProof/>
+          <w:lang w:val="eu-ES" w:eastAsia="eu-ES"/>
+        </w:rPr>
+        <w:lastRenderedPageBreak/>
+        <w:drawing>
+          <wp:inline distT="0" distB="0" distL="0" distR="0" wp14:anchorId="3C53EB4F" wp14:editId="2B9032FE">
+            <wp:extent cx="5760720" cy="3120390"/>
+            <wp:effectExtent l="0" t="0" r="0" b="3810"/>
+            <wp:docPr id="50" name="Imagen 50"/>
+            <wp:cNvGraphicFramePr>
+              <a:graphicFrameLocks xmlns:a="http://schemas.openxmlformats.org/drawingml/2006/main" noChangeAspect="1"/>
+            </wp:cNvGraphicFramePr>
+            <a:graphic xmlns:a="http://schemas.openxmlformats.org/drawingml/2006/main">
+              <a:graphicData uri="http://schemas.openxmlformats.org/drawingml/2006/picture">
+                <pic:pic xmlns:pic="http://schemas.openxmlformats.org/drawingml/2006/picture">
+                  <pic:nvPicPr>
+                    <pic:cNvPr id="1" name=""/>
+                    <pic:cNvPicPr/>
+                  </pic:nvPicPr>
+                  <pic:blipFill>
+                    <a:blip r:embed="rId54"/>
+                    <a:stretch>
+                      <a:fillRect/>
+                    </a:stretch>
+                  </pic:blipFill>
+                  <pic:spPr>
+                    <a:xfrm>
+                      <a:off x="0" y="0"/>
+                      <a:ext cx="5760720" cy="3120390"/>
+                    </a:xfrm>
+                    <a:prstGeom prst="rect">
+                      <a:avLst/>
+                    </a:prstGeom>
+                  </pic:spPr>
+                </pic:pic>
+              </a:graphicData>
+            </a:graphic>
+          </wp:inline>
+        </w:drawing>
+      </w:r>
+    </w:p>
+    <w:p>
+      <w:r>
+        <w:t xml:space="preserve">Vamos a crear un certificado </w:t>
+      </w:r>
+      <w:proofErr w:type="spellStart"/>
+      <w:r>
+        <w:t>ssl</w:t>
+      </w:r>
+      <w:proofErr w:type="spellEnd"/>
+    </w:p>
+    <w:p>
+      <w:r>
+        <w:t xml:space="preserve">Creamos una clave </w:t>
+      </w:r>
+      <w:proofErr w:type="spellStart"/>
+      <w:r>
+        <w:t>ssl</w:t>
+      </w:r>
+      <w:proofErr w:type="spellEnd"/>
+    </w:p>
+    <w:p>
+      <w:r>
+        <w:drawing>
+          <wp:inline distT="0" distB="0" distL="0" distR="0" wp14:anchorId="29BAF957" wp14:editId="7A8938D4">
+            <wp:extent cx="5760720" cy="511810"/>
+            <wp:effectExtent l="0" t="0" r="0" b="2540"/>
+            <wp:docPr id="51" name="Imagen 51"/>
+            <wp:cNvGraphicFramePr>
+              <a:graphicFrameLocks xmlns:a="http://schemas.openxmlformats.org/drawingml/2006/main" noChangeAspect="1"/>
+            </wp:cNvGraphicFramePr>
+            <a:graphic xmlns:a="http://schemas.openxmlformats.org/drawingml/2006/main">
+              <a:graphicData uri="http://schemas.openxmlformats.org/drawingml/2006/picture">
+                <pic:pic xmlns:pic="http://schemas.openxmlformats.org/drawingml/2006/picture">
+                  <pic:nvPicPr>
+                    <pic:cNvPr id="1" name=""/>
+                    <pic:cNvPicPr/>
+                  </pic:nvPicPr>
+                  <pic:blipFill>
+                    <a:blip r:embed="rId55"/>
+                    <a:stretch>
+                      <a:fillRect/>
+                    </a:stretch>
+                  </pic:blipFill>
+                  <pic:spPr>
+                    <a:xfrm>
+                      <a:off x="0" y="0"/>
+                      <a:ext cx="5760720" cy="511810"/>
+                    </a:xfrm>
+                    <a:prstGeom prst="rect">
+                      <a:avLst/>
+                    </a:prstGeom>
+                  </pic:spPr>
+                </pic:pic>
+              </a:graphicData>
+            </a:graphic>
+          </wp:inline>
+        </w:drawing>
+      </w:r>
+    </w:p>
+    <w:p>
+      <w:r>
+        <w:drawing>
+          <wp:inline distT="0" distB="0" distL="0" distR="0" wp14:anchorId="2F2FE4A0" wp14:editId="12B9E717">
+            <wp:extent cx="5760720" cy="476885"/>
+            <wp:effectExtent l="0" t="0" r="0" b="0"/>
+            <wp:docPr id="52" name="Imagen 52"/>
+            <wp:cNvGraphicFramePr>
+              <a:graphicFrameLocks xmlns:a="http://schemas.openxmlformats.org/drawingml/2006/main" noChangeAspect="1"/>
+            </wp:cNvGraphicFramePr>
+            <a:graphic xmlns:a="http://schemas.openxmlformats.org/drawingml/2006/main">
+              <a:graphicData uri="http://schemas.openxmlformats.org/drawingml/2006/picture">
+                <pic:pic xmlns:pic="http://schemas.openxmlformats.org/drawingml/2006/picture">
+                  <pic:nvPicPr>
+                    <pic:cNvPr id="1" name=""/>
+                    <pic:cNvPicPr/>
+                  </pic:nvPicPr>
+                  <pic:blipFill>
+                    <a:blip r:embed="rId56"/>
+                    <a:stretch>
+                      <a:fillRect/>
+                    </a:stretch>
+                  </pic:blipFill>
+                  <pic:spPr>
+                    <a:xfrm>
+                      <a:off x="0" y="0"/>
+                      <a:ext cx="5760720" cy="476885"/>
+                    </a:xfrm>
+                    <a:prstGeom prst="rect">
+                      <a:avLst/>
+                    </a:prstGeom>
+                  </pic:spPr>
+                </pic:pic>
+              </a:graphicData>
+            </a:graphic>
+          </wp:inline>
+        </w:drawing>
+      </w:r>
+    </w:p>
+    <w:p>
+      <w:r>
+        <w:t>Creamos un nuevo objeto server en nuestro urko.aula104.com</w:t>
+      </w:r>
+    </w:p>
+    <w:p>
+      <w:r>
+        <w:drawing>
+          <wp:inline distT="0" distB="0" distL="0" distR="0" wp14:anchorId="68302EE4" wp14:editId="10049F0B">
+            <wp:extent cx="5760720" cy="910590"/>
+            <wp:effectExtent l="0" t="0" r="0" b="3810"/>
+            <wp:docPr id="53" name="Imagen 53"/>
+            <wp:cNvGraphicFramePr>
+              <a:graphicFrameLocks xmlns:a="http://schemas.openxmlformats.org/drawingml/2006/main" noChangeAspect="1"/>
+            </wp:cNvGraphicFramePr>
+            <a:graphic xmlns:a="http://schemas.openxmlformats.org/drawingml/2006/main">
+              <a:graphicData uri="http://schemas.openxmlformats.org/drawingml/2006/picture">
+                <pic:pic xmlns:pic="http://schemas.openxmlformats.org/drawingml/2006/picture">
+                  <pic:nvPicPr>
+                    <pic:cNvPr id="1" name=""/>
+                    <pic:cNvPicPr/>
+                  </pic:nvPicPr>
+                  <pic:blipFill>
+                    <a:blip r:embed="rId57"/>
+                    <a:stretch>
+                      <a:fillRect/>
+                    </a:stretch>
+                  </pic:blipFill>
+                  <pic:spPr>
+                    <a:xfrm>
+                      <a:off x="0" y="0"/>
+                      <a:ext cx="5760720" cy="910590"/>
+                    </a:xfrm>
+                    <a:prstGeom prst="rect">
+                      <a:avLst/>
+                    </a:prstGeom>
+                  </pic:spPr>
+                </pic:pic>
+              </a:graphicData>
+            </a:graphic>
+          </wp:inline>
+        </w:drawing>
+      </w:r>
+    </w:p>
+    <w:p>
+      <w:r>
+        <w:t>Comprobamos la configuración</w:t>
+      </w:r>
+    </w:p>
+    <w:p>
+      <w:r>
+        <w:drawing>
+          <wp:inline distT="0" distB="0" distL="0" distR="0" wp14:anchorId="7085E30C" wp14:editId="7BF1AEA5">
+            <wp:extent cx="5760720" cy="414655"/>
+            <wp:effectExtent l="0" t="0" r="0" b="4445"/>
+            <wp:docPr id="54" name="Imagen 54"/>
+            <wp:cNvGraphicFramePr>
+              <a:graphicFrameLocks xmlns:a="http://schemas.openxmlformats.org/drawingml/2006/main" noChangeAspect="1"/>
+            </wp:cNvGraphicFramePr>
+            <a:graphic xmlns:a="http://schemas.openxmlformats.org/drawingml/2006/main">
+              <a:graphicData uri="http://schemas.openxmlformats.org/drawingml/2006/picture">
+                <pic:pic xmlns:pic="http://schemas.openxmlformats.org/drawingml/2006/picture">
+                  <pic:nvPicPr>
+                    <pic:cNvPr id="1" name=""/>
+                    <pic:cNvPicPr/>
+                  </pic:nvPicPr>
+                  <pic:blipFill>
+                    <a:blip r:embed="rId58"/>
+                    <a:stretch>
+                      <a:fillRect/>
+                    </a:stretch>
+                  </pic:blipFill>
+                  <pic:spPr>
+                    <a:xfrm>
+                      <a:off x="0" y="0"/>
+                      <a:ext cx="5760720" cy="414655"/>
+                    </a:xfrm>
+                    <a:prstGeom prst="rect">
+                      <a:avLst/>
+                    </a:prstGeom>
+                  </pic:spPr>
+                </pic:pic>
+              </a:graphicData>
+            </a:graphic>
+          </wp:inline>
+        </w:drawing>
+      </w:r>
+    </w:p>
+    <w:p>
+      <w:r>
+        <w:t>Reiniciamos</w:t>
+      </w:r>
+      <w:r>
+        <w:drawing>
+          <wp:inline distT="0" distB="0" distL="0" distR="0" wp14:anchorId="7FCA63C6" wp14:editId="6ED3CD2E">
+            <wp:extent cx="5715798" cy="209579"/>
+            <wp:effectExtent l="0" t="0" r="0" b="0"/>
+            <wp:docPr id="55" name="Imagen 55"/>
+            <wp:cNvGraphicFramePr>
+              <a:graphicFrameLocks xmlns:a="http://schemas.openxmlformats.org/drawingml/2006/main" noChangeAspect="1"/>
+            </wp:cNvGraphicFramePr>
+            <a:graphic xmlns:a="http://schemas.openxmlformats.org/drawingml/2006/main">
+              <a:graphicData uri="http://schemas.openxmlformats.org/drawingml/2006/picture">
+                <pic:pic xmlns:pic="http://schemas.openxmlformats.org/drawingml/2006/picture">
+                  <pic:nvPicPr>
+                    <pic:cNvPr id="1" name=""/>
+                    <pic:cNvPicPr/>
+                  </pic:nvPicPr>
+                  <pic:blipFill>
+                    <a:blip r:embed="rId59"/>
+                    <a:stretch>
+                      <a:fillRect/>
+                    </a:stretch>
+                  </pic:blipFill>
+                  <pic:spPr>
+                    <a:xfrm>
+                      <a:off x="0" y="0"/>
+                      <a:ext cx="5715798" cy="209579"/>
+                    </a:xfrm>
+                    <a:prstGeom prst="rect">
+                      <a:avLst/>
+                    </a:prstGeom>
+                  </pic:spPr>
+                </pic:pic>
+              </a:graphicData>
+            </a:graphic>
+          </wp:inline>
+        </w:drawing>
+      </w:r>
+    </w:p>
+    <w:p>
+      <w:r>
+        <w:t xml:space="preserve">Vamos a </w:t>
+      </w:r>
+      <w:hyperlink r:id="rId60" w:history="1">
+        <w:r>
+          <w:rPr>
+            <w:rStyle w:val="Hipervnculo"/>
+          </w:rPr>
+          <w:t>https://urko.aula104.com/</w:t>
+        </w:r>
+      </w:hyperlink>
+      <w:r>
+        <w:t xml:space="preserve"> y dará una advertencia</w:t>
+      </w:r>
+    </w:p>
+    <w:p>
+      <w:r>
+        <w:rPr>
+          <w:noProof/>
+          <w:lang w:val="eu-ES" w:eastAsia="eu-ES"/>
+        </w:rPr>
+        <w:lastRenderedPageBreak/>
+        <w:drawing>
+          <wp:inline distT="0" distB="0" distL="0" distR="0" wp14:anchorId="4D36DC1F" wp14:editId="5C0F871B">
+            <wp:extent cx="5760720" cy="5186045"/>
+            <wp:effectExtent l="0" t="0" r="0" b="0"/>
+            <wp:docPr id="56" name="Imagen 56"/>
+            <wp:cNvGraphicFramePr>
+              <a:graphicFrameLocks xmlns:a="http://schemas.openxmlformats.org/drawingml/2006/main" noChangeAspect="1"/>
+            </wp:cNvGraphicFramePr>
+            <a:graphic xmlns:a="http://schemas.openxmlformats.org/drawingml/2006/main">
+              <a:graphicData uri="http://schemas.openxmlformats.org/drawingml/2006/picture">
+                <pic:pic xmlns:pic="http://schemas.openxmlformats.org/drawingml/2006/picture">
+                  <pic:nvPicPr>
+                    <pic:cNvPr id="1" name=""/>
+                    <pic:cNvPicPr/>
+                  </pic:nvPicPr>
+                  <pic:blipFill>
+                    <a:blip r:embed="rId61"/>
+                    <a:stretch>
+                      <a:fillRect/>
+                    </a:stretch>
+                  </pic:blipFill>
+                  <pic:spPr>
+                    <a:xfrm>
+                      <a:off x="0" y="0"/>
+                      <a:ext cx="5760720" cy="5186045"/>
+                    </a:xfrm>
+                    <a:prstGeom prst="rect">
+                      <a:avLst/>
+                    </a:prstGeom>
+                  </pic:spPr>
+                </pic:pic>
+              </a:graphicData>
+            </a:graphic>
+          </wp:inline>
+        </w:drawing>
+      </w:r>
+    </w:p>
+    <w:p>
+      <w:r>
+        <w:t>Le damos a acceder, y veremos que todo ha funcionado correctamente.</w:t>
+      </w:r>
+    </w:p>
+    <w:p>
+      <w:r>
+        <w:drawing>
+          <wp:inline distT="0" distB="0" distL="0" distR="0" wp14:anchorId="73B6C54D" wp14:editId="22F77DE3">
+            <wp:extent cx="5760720" cy="2243455"/>
+            <wp:effectExtent l="0" t="0" r="0" b="4445"/>
+            <wp:docPr id="57" name="Imagen 57"/>
+            <wp:cNvGraphicFramePr>
+              <a:graphicFrameLocks xmlns:a="http://schemas.openxmlformats.org/drawingml/2006/main" noChangeAspect="1"/>
+            </wp:cNvGraphicFramePr>
+            <a:graphic xmlns:a="http://schemas.openxmlformats.org/drawingml/2006/main">
+              <a:graphicData uri="http://schemas.openxmlformats.org/drawingml/2006/picture">
+                <pic:pic xmlns:pic="http://schemas.openxmlformats.org/drawingml/2006/picture">
+                  <pic:nvPicPr>
+                    <pic:cNvPr id="1" name=""/>
+                    <pic:cNvPicPr/>
+                  </pic:nvPicPr>
+                  <pic:blipFill>
+                    <a:blip r:embed="rId62"/>
+                    <a:stretch>
+                      <a:fillRect/>
+                    </a:stretch>
+                  </pic:blipFill>
+                  <pic:spPr>
+                    <a:xfrm>
+                      <a:off x="0" y="0"/>
+                      <a:ext cx="5760720" cy="2243455"/>
+                    </a:xfrm>
+                    <a:prstGeom prst="rect">
+                      <a:avLst/>
+                    </a:prstGeom>
+                  </pic:spPr>
+                </pic:pic>
+              </a:graphicData>
+            </a:graphic>
+          </wp:inline>
+        </w:drawing>
+      </w:r>
+    </w:p>
+    <w:p>
+      <w:r>
+        <w:t>Vamos a configurar el host anterior, el del puerto 80, para que redirija al del https 443</w:t>
+      </w:r>
+    </w:p>
+    <w:p>
+      <w:r>
+        <w:rPr>
+          <w:noProof/>
+          <w:lang w:val="eu-ES" w:eastAsia="eu-ES"/>
+        </w:rPr>
+        <w:lastRenderedPageBreak/>
+        <w:drawing>
+          <wp:inline distT="0" distB="0" distL="0" distR="0" wp14:anchorId="35E86A06" wp14:editId="64968E06">
+            <wp:extent cx="5760720" cy="3317240"/>
+            <wp:effectExtent l="0" t="0" r="0" b="0"/>
+            <wp:docPr id="58" name="Imagen 58"/>
+            <wp:cNvGraphicFramePr>
+              <a:graphicFrameLocks xmlns:a="http://schemas.openxmlformats.org/drawingml/2006/main" noChangeAspect="1"/>
+            </wp:cNvGraphicFramePr>
+            <a:graphic xmlns:a="http://schemas.openxmlformats.org/drawingml/2006/main">
+              <a:graphicData uri="http://schemas.openxmlformats.org/drawingml/2006/picture">
+                <pic:pic xmlns:pic="http://schemas.openxmlformats.org/drawingml/2006/picture">
+                  <pic:nvPicPr>
+                    <pic:cNvPr id="1" name=""/>
+                    <pic:cNvPicPr/>
+                  </pic:nvPicPr>
+                  <pic:blipFill>
+                    <a:blip r:embed="rId63"/>
+                    <a:stretch>
+                      <a:fillRect/>
+                    </a:stretch>
+                  </pic:blipFill>
+                  <pic:spPr>
+                    <a:xfrm>
+                      <a:off x="0" y="0"/>
+                      <a:ext cx="5760720" cy="3317240"/>
+                    </a:xfrm>
+                    <a:prstGeom prst="rect">
+                      <a:avLst/>
+                    </a:prstGeom>
+                  </pic:spPr>
+                </pic:pic>
+              </a:graphicData>
+            </a:graphic>
+          </wp:inline>
+        </w:drawing>
+      </w:r>
+    </w:p>
+    <w:p>
+      <w:pPr>
+        <w:rPr>
+          <w:u w:val="single"/>
+        </w:rPr>
+      </w:pPr>
+      <w:r>
+        <w:t>^ falta una llave de cierre</w:t>
+      </w:r>
+    </w:p>
+    <w:p>
+      <w:r>
+        <w:t>La nueva configuración del 443:</w:t>
+      </w:r>
+    </w:p>
+    <w:p>
+      <w:r>
+        <w:drawing>
+          <wp:inline distT="0" distB="0" distL="0" distR="0" wp14:anchorId="33541174" wp14:editId="659DB744">
+            <wp:extent cx="5760720" cy="2964180"/>
+            <wp:effectExtent l="0" t="0" r="0" b="7620"/>
+            <wp:docPr id="59" name="Imagen 59"/>
+            <wp:cNvGraphicFramePr>
+              <a:graphicFrameLocks xmlns:a="http://schemas.openxmlformats.org/drawingml/2006/main" noChangeAspect="1"/>
+            </wp:cNvGraphicFramePr>
+            <a:graphic xmlns:a="http://schemas.openxmlformats.org/drawingml/2006/main">
+              <a:graphicData uri="http://schemas.openxmlformats.org/drawingml/2006/picture">
+                <pic:pic xmlns:pic="http://schemas.openxmlformats.org/drawingml/2006/picture">
+                  <pic:nvPicPr>
+                    <pic:cNvPr id="1" name=""/>
+                    <pic:cNvPicPr/>
+                  </pic:nvPicPr>
+                  <pic:blipFill>
+                    <a:blip r:embed="rId64"/>
+                    <a:stretch>
+                      <a:fillRect/>
+                    </a:stretch>
+                  </pic:blipFill>
+                  <pic:spPr>
+                    <a:xfrm>
+                      <a:off x="0" y="0"/>
+                      <a:ext cx="5760720" cy="2964180"/>
+                    </a:xfrm>
+                    <a:prstGeom prst="rect">
+                      <a:avLst/>
+                    </a:prstGeom>
+                  </pic:spPr>
+                </pic:pic>
+              </a:graphicData>
+            </a:graphic>
+          </wp:inline>
+        </w:drawing>
+      </w:r>
+    </w:p>
+    <w:p>
+      <w:r>
+        <w:t>Comprobamos y reiniciamos</w:t>
+      </w:r>
+    </w:p>
+    <w:p>
+      <w:r>
+        <w:drawing>
+          <wp:inline distT="0" distB="0" distL="0" distR="0" wp14:anchorId="19A06535" wp14:editId="20BE4FB4">
+            <wp:extent cx="5760720" cy="505460"/>
+            <wp:effectExtent l="0" t="0" r="0" b="8890"/>
+            <wp:docPr id="60" name="Imagen 60"/>
+            <wp:cNvGraphicFramePr>
+              <a:graphicFrameLocks xmlns:a="http://schemas.openxmlformats.org/drawingml/2006/main" noChangeAspect="1"/>
+            </wp:cNvGraphicFramePr>
+            <a:graphic xmlns:a="http://schemas.openxmlformats.org/drawingml/2006/main">
+              <a:graphicData uri="http://schemas.openxmlformats.org/drawingml/2006/picture">
+                <pic:pic xmlns:pic="http://schemas.openxmlformats.org/drawingml/2006/picture">
+                  <pic:nvPicPr>
+                    <pic:cNvPr id="1" name=""/>
+                    <pic:cNvPicPr/>
+                  </pic:nvPicPr>
+                  <pic:blipFill>
+                    <a:blip r:embed="rId65"/>
+                    <a:stretch>
+                      <a:fillRect/>
+                    </a:stretch>
+                  </pic:blipFill>
+                  <pic:spPr>
+                    <a:xfrm>
+                      <a:off x="0" y="0"/>
+                      <a:ext cx="5760720" cy="505460"/>
+                    </a:xfrm>
+                    <a:prstGeom prst="rect">
+                      <a:avLst/>
+                    </a:prstGeom>
+                  </pic:spPr>
+                </pic:pic>
+              </a:graphicData>
+            </a:graphic>
+          </wp:inline>
+        </w:drawing>
+      </w:r>
       <w:bookmarkStart w:id="0" w:name="_GoBack"/>
       <w:bookmarkEnd w:id="0"/>
     </w:p>
-    <w:p/>
     <w:p/>
     <w:sectPr>
       <w:pgSz w:w="11906" w:h="16838"/>
@@ -1750,6 +3550,17 @@
     <w:semiHidden/>
     <w:unhideWhenUsed/>
   </w:style>
+  <w:style w:type="character" w:styleId="Hipervnculo">
+    <w:name w:val="Hyperlink"/>
+    <w:basedOn w:val="Fuentedeprrafopredeter"/>
+    <w:uiPriority w:val="99"/>
+    <w:unhideWhenUsed/>
+    <w:rsid w:val="00CD4283"/>
+    <w:rPr>
+      <w:color w:val="0563C1" w:themeColor="hyperlink"/>
+      <w:u w:val="single"/>
+    </w:rPr>
+  </w:style>
 </w:styles>
 </file>
 

</xml_diff>